<commit_message>
Maj Word, correction W3C + itemsList (dans champs de recherche dropdown)
</commit_message>
<xml_diff>
--- a/Test JS BENCH.docx
+++ b/Test JS BENCH.docx
@@ -6,12 +6,72 @@
       <w:pPr>
         <w:pStyle w:val="Titre1"/>
         <w:jc w:val="center"/>
+        <w:rPr>
+          <w:lang w:val="en-US"/>
+        </w:rPr>
       </w:pPr>
       <w:r>
+        <w:rPr>
+          <w:lang w:val="en-US"/>
+        </w:rPr>
+        <w:t xml:space="preserve">Test </w:t>
+      </w:r>
+      <w:proofErr w:type="spellStart"/>
+      <w:r>
+        <w:rPr>
+          <w:lang w:val="en-US"/>
+        </w:rPr>
+        <w:t>algo</w:t>
+      </w:r>
+      <w:r>
+        <w:rPr>
+          <w:lang w:val="en-US"/>
+        </w:rPr>
+        <w:t>rithmes</w:t>
+      </w:r>
+      <w:proofErr w:type="spellEnd"/>
+    </w:p>
+    <w:p>
+      <w:pPr>
+        <w:pStyle w:val="Titre1"/>
+        <w:rPr>
+          <w:lang w:val="en-US"/>
+        </w:rPr>
+      </w:pPr>
+      <w:r>
+        <w:rPr>
+          <w:lang w:val="en-US"/>
+        </w:rPr>
         <w:t>Test JS BENCH</w:t>
       </w:r>
-    </w:p>
-    <w:p/>
+      <w:r>
+        <w:rPr>
+          <w:lang w:val="en-US"/>
+        </w:rPr>
+        <w:t xml:space="preserve"> (1000 </w:t>
+      </w:r>
+      <w:proofErr w:type="spellStart"/>
+      <w:r>
+        <w:rPr>
+          <w:lang w:val="en-US"/>
+        </w:rPr>
+        <w:t>recettes</w:t>
+      </w:r>
+      <w:proofErr w:type="spellEnd"/>
+      <w:r>
+        <w:rPr>
+          <w:lang w:val="en-US"/>
+        </w:rPr>
+        <w:t>)</w:t>
+      </w:r>
+    </w:p>
+    <w:p>
+      <w:pPr>
+        <w:rPr>
+          <w:lang w:val="en-US"/>
+        </w:rPr>
+      </w:pPr>
+    </w:p>
     <w:p>
       <w:r>
         <w:rPr>
@@ -110,6 +170,578 @@
         </w:drawing>
       </w:r>
     </w:p>
+    <w:p/>
+    <w:p>
+      <w:pPr>
+        <w:pStyle w:val="Titre1"/>
+      </w:pPr>
+      <w:r>
+        <w:t xml:space="preserve">Avec le </w:t>
+      </w:r>
+      <w:proofErr w:type="spellStart"/>
+      <w:proofErr w:type="gramStart"/>
+      <w:r>
+        <w:t>console.time</w:t>
+      </w:r>
+      <w:proofErr w:type="spellEnd"/>
+      <w:proofErr w:type="gramEnd"/>
+      <w:r>
+        <w:t> :</w:t>
+      </w:r>
+    </w:p>
+    <w:p/>
+    <w:p/>
+    <w:p>
+      <w:pPr>
+        <w:pStyle w:val="Titre3"/>
+      </w:pPr>
+      <w:proofErr w:type="spellStart"/>
+      <w:r>
+        <w:t>Filter</w:t>
+      </w:r>
+      <w:proofErr w:type="spellEnd"/>
+      <w:r>
+        <w:t> :</w:t>
+      </w:r>
+    </w:p>
+    <w:p/>
+    <w:p>
+      <w:r>
+        <w:drawing>
+          <wp:inline distT="0" distB="0" distL="0" distR="0" wp14:anchorId="67A31254" wp14:editId="76031C5E">
+            <wp:extent cx="5600700" cy="647700"/>
+            <wp:effectExtent l="0" t="0" r="0" b="0"/>
+            <wp:docPr id="3" name="Image 3"/>
+            <wp:cNvGraphicFramePr>
+              <a:graphicFrameLocks xmlns:a="http://schemas.openxmlformats.org/drawingml/2006/main" noChangeAspect="1"/>
+            </wp:cNvGraphicFramePr>
+            <a:graphic xmlns:a="http://schemas.openxmlformats.org/drawingml/2006/main">
+              <a:graphicData uri="http://schemas.openxmlformats.org/drawingml/2006/picture">
+                <pic:pic xmlns:pic="http://schemas.openxmlformats.org/drawingml/2006/picture">
+                  <pic:nvPicPr>
+                    <pic:cNvPr id="1" name=""/>
+                    <pic:cNvPicPr/>
+                  </pic:nvPicPr>
+                  <pic:blipFill>
+                    <a:blip r:embed="rId6"/>
+                    <a:stretch>
+                      <a:fillRect/>
+                    </a:stretch>
+                  </pic:blipFill>
+                  <pic:spPr>
+                    <a:xfrm>
+                      <a:off x="0" y="0"/>
+                      <a:ext cx="5600700" cy="647700"/>
+                    </a:xfrm>
+                    <a:prstGeom prst="rect">
+                      <a:avLst/>
+                    </a:prstGeom>
+                  </pic:spPr>
+                </pic:pic>
+              </a:graphicData>
+            </a:graphic>
+          </wp:inline>
+        </w:drawing>
+      </w:r>
+    </w:p>
+    <w:p/>
+    <w:p>
+      <w:pPr>
+        <w:pStyle w:val="Titre3"/>
+      </w:pPr>
+      <w:r>
+        <w:t>For :</w:t>
+      </w:r>
+    </w:p>
+    <w:p/>
+    <w:p>
+      <w:r>
+        <w:drawing>
+          <wp:inline distT="0" distB="0" distL="0" distR="0" wp14:anchorId="45D35FFF" wp14:editId="763FCBD2">
+            <wp:extent cx="5760720" cy="696595"/>
+            <wp:effectExtent l="0" t="0" r="5080" b="1905"/>
+            <wp:docPr id="4" name="Image 4"/>
+            <wp:cNvGraphicFramePr>
+              <a:graphicFrameLocks xmlns:a="http://schemas.openxmlformats.org/drawingml/2006/main" noChangeAspect="1"/>
+            </wp:cNvGraphicFramePr>
+            <a:graphic xmlns:a="http://schemas.openxmlformats.org/drawingml/2006/main">
+              <a:graphicData uri="http://schemas.openxmlformats.org/drawingml/2006/picture">
+                <pic:pic xmlns:pic="http://schemas.openxmlformats.org/drawingml/2006/picture">
+                  <pic:nvPicPr>
+                    <pic:cNvPr id="1" name=""/>
+                    <pic:cNvPicPr/>
+                  </pic:nvPicPr>
+                  <pic:blipFill>
+                    <a:blip r:embed="rId7"/>
+                    <a:stretch>
+                      <a:fillRect/>
+                    </a:stretch>
+                  </pic:blipFill>
+                  <pic:spPr>
+                    <a:xfrm>
+                      <a:off x="0" y="0"/>
+                      <a:ext cx="5760720" cy="696595"/>
+                    </a:xfrm>
+                    <a:prstGeom prst="rect">
+                      <a:avLst/>
+                    </a:prstGeom>
+                  </pic:spPr>
+                </pic:pic>
+              </a:graphicData>
+            </a:graphic>
+          </wp:inline>
+        </w:drawing>
+      </w:r>
+    </w:p>
+    <w:p/>
+    <w:p>
+      <w:r>
+        <w:t>F</w:t>
+      </w:r>
+      <w:r>
+        <w:t>or</w:t>
+      </w:r>
+      <w:r>
+        <w:t xml:space="preserve"> (avec recherche)</w:t>
+      </w:r>
+    </w:p>
+    <w:p>
+      <w:r>
+        <w:drawing>
+          <wp:inline distT="0" distB="0" distL="0" distR="0" wp14:anchorId="2DEEF154" wp14:editId="73736054">
+            <wp:extent cx="5760720" cy="549275"/>
+            <wp:effectExtent l="0" t="0" r="5080" b="0"/>
+            <wp:docPr id="8" name="Image 8"/>
+            <wp:cNvGraphicFramePr>
+              <a:graphicFrameLocks xmlns:a="http://schemas.openxmlformats.org/drawingml/2006/main" noChangeAspect="1"/>
+            </wp:cNvGraphicFramePr>
+            <a:graphic xmlns:a="http://schemas.openxmlformats.org/drawingml/2006/main">
+              <a:graphicData uri="http://schemas.openxmlformats.org/drawingml/2006/picture">
+                <pic:pic xmlns:pic="http://schemas.openxmlformats.org/drawingml/2006/picture">
+                  <pic:nvPicPr>
+                    <pic:cNvPr id="1" name=""/>
+                    <pic:cNvPicPr/>
+                  </pic:nvPicPr>
+                  <pic:blipFill>
+                    <a:blip r:embed="rId8"/>
+                    <a:stretch>
+                      <a:fillRect/>
+                    </a:stretch>
+                  </pic:blipFill>
+                  <pic:spPr>
+                    <a:xfrm>
+                      <a:off x="0" y="0"/>
+                      <a:ext cx="5760720" cy="549275"/>
+                    </a:xfrm>
+                    <a:prstGeom prst="rect">
+                      <a:avLst/>
+                    </a:prstGeom>
+                  </pic:spPr>
+                </pic:pic>
+              </a:graphicData>
+            </a:graphic>
+          </wp:inline>
+        </w:drawing>
+      </w:r>
+    </w:p>
+    <w:p>
+      <w:proofErr w:type="spellStart"/>
+      <w:r>
+        <w:t>Filter</w:t>
+      </w:r>
+      <w:proofErr w:type="spellEnd"/>
+      <w:r>
+        <w:t xml:space="preserve"> (avec recherche)</w:t>
+      </w:r>
+    </w:p>
+    <w:p>
+      <w:r>
+        <w:drawing>
+          <wp:inline distT="0" distB="0" distL="0" distR="0" wp14:anchorId="7901032A" wp14:editId="076B877A">
+            <wp:extent cx="5760720" cy="549275"/>
+            <wp:effectExtent l="0" t="0" r="5080" b="0"/>
+            <wp:docPr id="9" name="Image 9"/>
+            <wp:cNvGraphicFramePr>
+              <a:graphicFrameLocks xmlns:a="http://schemas.openxmlformats.org/drawingml/2006/main" noChangeAspect="1"/>
+            </wp:cNvGraphicFramePr>
+            <a:graphic xmlns:a="http://schemas.openxmlformats.org/drawingml/2006/main">
+              <a:graphicData uri="http://schemas.openxmlformats.org/drawingml/2006/picture">
+                <pic:pic xmlns:pic="http://schemas.openxmlformats.org/drawingml/2006/picture">
+                  <pic:nvPicPr>
+                    <pic:cNvPr id="1" name=""/>
+                    <pic:cNvPicPr/>
+                  </pic:nvPicPr>
+                  <pic:blipFill>
+                    <a:blip r:embed="rId9"/>
+                    <a:stretch>
+                      <a:fillRect/>
+                    </a:stretch>
+                  </pic:blipFill>
+                  <pic:spPr>
+                    <a:xfrm>
+                      <a:off x="0" y="0"/>
+                      <a:ext cx="5760720" cy="549275"/>
+                    </a:xfrm>
+                    <a:prstGeom prst="rect">
+                      <a:avLst/>
+                    </a:prstGeom>
+                  </pic:spPr>
+                </pic:pic>
+              </a:graphicData>
+            </a:graphic>
+          </wp:inline>
+        </w:drawing>
+      </w:r>
+    </w:p>
+    <w:p>
+      <w:pPr>
+        <w:pStyle w:val="Titre1"/>
+      </w:pPr>
+      <w:r>
+        <w:t>Avec 4000 recettes</w:t>
+      </w:r>
+    </w:p>
+    <w:p>
+      <w:r>
+        <w:t>For 40000</w:t>
+      </w:r>
+    </w:p>
+    <w:p>
+      <w:r>
+        <w:drawing>
+          <wp:inline distT="0" distB="0" distL="0" distR="0" wp14:anchorId="596C769B" wp14:editId="2D237418">
+            <wp:extent cx="5760720" cy="549275"/>
+            <wp:effectExtent l="0" t="0" r="5080" b="0"/>
+            <wp:docPr id="11" name="Image 11"/>
+            <wp:cNvGraphicFramePr>
+              <a:graphicFrameLocks xmlns:a="http://schemas.openxmlformats.org/drawingml/2006/main" noChangeAspect="1"/>
+            </wp:cNvGraphicFramePr>
+            <a:graphic xmlns:a="http://schemas.openxmlformats.org/drawingml/2006/main">
+              <a:graphicData uri="http://schemas.openxmlformats.org/drawingml/2006/picture">
+                <pic:pic xmlns:pic="http://schemas.openxmlformats.org/drawingml/2006/picture">
+                  <pic:nvPicPr>
+                    <pic:cNvPr id="1" name=""/>
+                    <pic:cNvPicPr/>
+                  </pic:nvPicPr>
+                  <pic:blipFill>
+                    <a:blip r:embed="rId10"/>
+                    <a:stretch>
+                      <a:fillRect/>
+                    </a:stretch>
+                  </pic:blipFill>
+                  <pic:spPr>
+                    <a:xfrm>
+                      <a:off x="0" y="0"/>
+                      <a:ext cx="5760720" cy="549275"/>
+                    </a:xfrm>
+                    <a:prstGeom prst="rect">
+                      <a:avLst/>
+                    </a:prstGeom>
+                  </pic:spPr>
+                </pic:pic>
+              </a:graphicData>
+            </a:graphic>
+          </wp:inline>
+        </w:drawing>
+      </w:r>
+    </w:p>
+    <w:p/>
+    <w:p>
+      <w:proofErr w:type="spellStart"/>
+      <w:r>
+        <w:t>Filter</w:t>
+      </w:r>
+      <w:proofErr w:type="spellEnd"/>
+      <w:r>
+        <w:t xml:space="preserve"> 4000</w:t>
+      </w:r>
+    </w:p>
+    <w:p>
+      <w:r>
+        <w:lastRenderedPageBreak/>
+        <w:drawing>
+          <wp:inline distT="0" distB="0" distL="0" distR="0" wp14:anchorId="36B214D1" wp14:editId="503111A2">
+            <wp:extent cx="5760720" cy="549275"/>
+            <wp:effectExtent l="0" t="0" r="5080" b="0"/>
+            <wp:docPr id="10" name="Image 10"/>
+            <wp:cNvGraphicFramePr>
+              <a:graphicFrameLocks xmlns:a="http://schemas.openxmlformats.org/drawingml/2006/main" noChangeAspect="1"/>
+            </wp:cNvGraphicFramePr>
+            <a:graphic xmlns:a="http://schemas.openxmlformats.org/drawingml/2006/main">
+              <a:graphicData uri="http://schemas.openxmlformats.org/drawingml/2006/picture">
+                <pic:pic xmlns:pic="http://schemas.openxmlformats.org/drawingml/2006/picture">
+                  <pic:nvPicPr>
+                    <pic:cNvPr id="1" name=""/>
+                    <pic:cNvPicPr/>
+                  </pic:nvPicPr>
+                  <pic:blipFill>
+                    <a:blip r:embed="rId9"/>
+                    <a:stretch>
+                      <a:fillRect/>
+                    </a:stretch>
+                  </pic:blipFill>
+                  <pic:spPr>
+                    <a:xfrm>
+                      <a:off x="0" y="0"/>
+                      <a:ext cx="5760720" cy="549275"/>
+                    </a:xfrm>
+                    <a:prstGeom prst="rect">
+                      <a:avLst/>
+                    </a:prstGeom>
+                  </pic:spPr>
+                </pic:pic>
+              </a:graphicData>
+            </a:graphic>
+          </wp:inline>
+        </w:drawing>
+      </w:r>
+    </w:p>
+    <w:p/>
+    <w:p>
+      <w:pPr>
+        <w:pStyle w:val="Titre2"/>
+      </w:pPr>
+      <w:r>
+        <w:t>Avec jsBench.me</w:t>
+      </w:r>
+    </w:p>
+    <w:p/>
+    <w:p>
+      <w:hyperlink r:id="rId11" w:history="1">
+        <w:r>
+          <w:rPr>
+            <w:rStyle w:val="Lienhypertexte"/>
+          </w:rPr>
+          <w:t>https://jsbench.me/</w:t>
+        </w:r>
+      </w:hyperlink>
+    </w:p>
+    <w:p/>
+    <w:p/>
+    <w:p>
+      <w:r>
+        <w:drawing>
+          <wp:inline distT="0" distB="0" distL="0" distR="0" wp14:anchorId="1C39DBBA" wp14:editId="1F84FE18">
+            <wp:extent cx="5760720" cy="2567305"/>
+            <wp:effectExtent l="0" t="0" r="5080" b="0"/>
+            <wp:docPr id="12" name="Image 12"/>
+            <wp:cNvGraphicFramePr>
+              <a:graphicFrameLocks xmlns:a="http://schemas.openxmlformats.org/drawingml/2006/main" noChangeAspect="1"/>
+            </wp:cNvGraphicFramePr>
+            <a:graphic xmlns:a="http://schemas.openxmlformats.org/drawingml/2006/main">
+              <a:graphicData uri="http://schemas.openxmlformats.org/drawingml/2006/picture">
+                <pic:pic xmlns:pic="http://schemas.openxmlformats.org/drawingml/2006/picture">
+                  <pic:nvPicPr>
+                    <pic:cNvPr id="1" name=""/>
+                    <pic:cNvPicPr/>
+                  </pic:nvPicPr>
+                  <pic:blipFill>
+                    <a:blip r:embed="rId12"/>
+                    <a:stretch>
+                      <a:fillRect/>
+                    </a:stretch>
+                  </pic:blipFill>
+                  <pic:spPr>
+                    <a:xfrm>
+                      <a:off x="0" y="0"/>
+                      <a:ext cx="5760720" cy="2567305"/>
+                    </a:xfrm>
+                    <a:prstGeom prst="rect">
+                      <a:avLst/>
+                    </a:prstGeom>
+                  </pic:spPr>
+                </pic:pic>
+              </a:graphicData>
+            </a:graphic>
+          </wp:inline>
+        </w:drawing>
+      </w:r>
+    </w:p>
+    <w:p>
+      <w:pPr>
+        <w:pStyle w:val="Sansinterligne"/>
+      </w:pPr>
+    </w:p>
+    <w:p>
+      <w:pPr>
+        <w:pStyle w:val="Titre1"/>
+      </w:pPr>
+      <w:r>
+        <w:t xml:space="preserve">Avec </w:t>
+      </w:r>
+      <w:r>
+        <w:t>8</w:t>
+      </w:r>
+      <w:r>
+        <w:t>000 recettes</w:t>
+      </w:r>
+    </w:p>
+    <w:p>
+      <w:pPr>
+        <w:rPr>
+          <w:i/>
+          <w:iCs/>
+        </w:rPr>
+      </w:pPr>
+      <w:r>
+        <w:rPr>
+          <w:i/>
+          <w:iCs/>
+        </w:rPr>
+        <w:t>Pas cohérent</w:t>
+      </w:r>
+    </w:p>
+    <w:p>
+      <w:pPr>
+        <w:pStyle w:val="Titre3"/>
+      </w:pPr>
+      <w:proofErr w:type="spellStart"/>
+      <w:r>
+        <w:t>Filter</w:t>
+      </w:r>
+      <w:proofErr w:type="spellEnd"/>
+      <w:r>
+        <w:t> :</w:t>
+      </w:r>
+    </w:p>
+    <w:p/>
+    <w:p>
+      <w:r>
+        <w:drawing>
+          <wp:inline distT="0" distB="0" distL="0" distR="0" wp14:anchorId="4CA8A6CE" wp14:editId="1A830DA5">
+            <wp:extent cx="5760720" cy="552450"/>
+            <wp:effectExtent l="0" t="0" r="5080" b="6350"/>
+            <wp:docPr id="15" name="Image 15"/>
+            <wp:cNvGraphicFramePr>
+              <a:graphicFrameLocks xmlns:a="http://schemas.openxmlformats.org/drawingml/2006/main" noChangeAspect="1"/>
+            </wp:cNvGraphicFramePr>
+            <a:graphic xmlns:a="http://schemas.openxmlformats.org/drawingml/2006/main">
+              <a:graphicData uri="http://schemas.openxmlformats.org/drawingml/2006/picture">
+                <pic:pic xmlns:pic="http://schemas.openxmlformats.org/drawingml/2006/picture">
+                  <pic:nvPicPr>
+                    <pic:cNvPr id="1" name=""/>
+                    <pic:cNvPicPr/>
+                  </pic:nvPicPr>
+                  <pic:blipFill>
+                    <a:blip r:embed="rId13"/>
+                    <a:stretch>
+                      <a:fillRect/>
+                    </a:stretch>
+                  </pic:blipFill>
+                  <pic:spPr>
+                    <a:xfrm>
+                      <a:off x="0" y="0"/>
+                      <a:ext cx="5760720" cy="552450"/>
+                    </a:xfrm>
+                    <a:prstGeom prst="rect">
+                      <a:avLst/>
+                    </a:prstGeom>
+                  </pic:spPr>
+                </pic:pic>
+              </a:graphicData>
+            </a:graphic>
+          </wp:inline>
+        </w:drawing>
+      </w:r>
+    </w:p>
+    <w:p/>
+    <w:p>
+      <w:pPr>
+        <w:pStyle w:val="Titre3"/>
+      </w:pPr>
+      <w:r>
+        <w:t>For :</w:t>
+      </w:r>
+    </w:p>
+    <w:p>
+      <w:r>
+        <w:drawing>
+          <wp:inline distT="0" distB="0" distL="0" distR="0" wp14:anchorId="68DD9326" wp14:editId="071A72BF">
+            <wp:extent cx="5760720" cy="552450"/>
+            <wp:effectExtent l="0" t="0" r="5080" b="6350"/>
+            <wp:docPr id="16" name="Image 16"/>
+            <wp:cNvGraphicFramePr>
+              <a:graphicFrameLocks xmlns:a="http://schemas.openxmlformats.org/drawingml/2006/main" noChangeAspect="1"/>
+            </wp:cNvGraphicFramePr>
+            <a:graphic xmlns:a="http://schemas.openxmlformats.org/drawingml/2006/main">
+              <a:graphicData uri="http://schemas.openxmlformats.org/drawingml/2006/picture">
+                <pic:pic xmlns:pic="http://schemas.openxmlformats.org/drawingml/2006/picture">
+                  <pic:nvPicPr>
+                    <pic:cNvPr id="1" name=""/>
+                    <pic:cNvPicPr/>
+                  </pic:nvPicPr>
+                  <pic:blipFill>
+                    <a:blip r:embed="rId14"/>
+                    <a:stretch>
+                      <a:fillRect/>
+                    </a:stretch>
+                  </pic:blipFill>
+                  <pic:spPr>
+                    <a:xfrm>
+                      <a:off x="0" y="0"/>
+                      <a:ext cx="5760720" cy="552450"/>
+                    </a:xfrm>
+                    <a:prstGeom prst="rect">
+                      <a:avLst/>
+                    </a:prstGeom>
+                  </pic:spPr>
+                </pic:pic>
+              </a:graphicData>
+            </a:graphic>
+          </wp:inline>
+        </w:drawing>
+      </w:r>
+    </w:p>
+    <w:p/>
+    <w:p>
+      <w:pPr>
+        <w:pStyle w:val="Titre2"/>
+      </w:pPr>
+      <w:r>
+        <w:lastRenderedPageBreak/>
+        <w:t>Avec jsBench.me</w:t>
+      </w:r>
+    </w:p>
+    <w:p>
+      <w:r>
+        <w:drawing>
+          <wp:inline distT="0" distB="0" distL="0" distR="0" wp14:anchorId="1AB5599C" wp14:editId="52F6A862">
+            <wp:extent cx="5760720" cy="2489200"/>
+            <wp:effectExtent l="0" t="0" r="5080" b="0"/>
+            <wp:docPr id="17" name="Image 17"/>
+            <wp:cNvGraphicFramePr>
+              <a:graphicFrameLocks xmlns:a="http://schemas.openxmlformats.org/drawingml/2006/main" noChangeAspect="1"/>
+            </wp:cNvGraphicFramePr>
+            <a:graphic xmlns:a="http://schemas.openxmlformats.org/drawingml/2006/main">
+              <a:graphicData uri="http://schemas.openxmlformats.org/drawingml/2006/picture">
+                <pic:pic xmlns:pic="http://schemas.openxmlformats.org/drawingml/2006/picture">
+                  <pic:nvPicPr>
+                    <pic:cNvPr id="1" name=""/>
+                    <pic:cNvPicPr/>
+                  </pic:nvPicPr>
+                  <pic:blipFill>
+                    <a:blip r:embed="rId15"/>
+                    <a:stretch>
+                      <a:fillRect/>
+                    </a:stretch>
+                  </pic:blipFill>
+                  <pic:spPr>
+                    <a:xfrm>
+                      <a:off x="0" y="0"/>
+                      <a:ext cx="5760720" cy="2489200"/>
+                    </a:xfrm>
+                    <a:prstGeom prst="rect">
+                      <a:avLst/>
+                    </a:prstGeom>
+                  </pic:spPr>
+                </pic:pic>
+              </a:graphicData>
+            </a:graphic>
+          </wp:inline>
+        </w:drawing>
+      </w:r>
+    </w:p>
+    <w:p/>
     <w:p/>
     <w:p/>
     <w:sectPr>
@@ -538,6 +1170,48 @@
       <w:szCs w:val="32"/>
     </w:rPr>
   </w:style>
+  <w:style w:type="paragraph" w:styleId="Titre2">
+    <w:name w:val="heading 2"/>
+    <w:basedOn w:val="Normal"/>
+    <w:next w:val="Normal"/>
+    <w:link w:val="Titre2Car"/>
+    <w:uiPriority w:val="9"/>
+    <w:unhideWhenUsed/>
+    <w:qFormat/>
+    <w:rsid w:val="00D41AD8"/>
+    <w:pPr>
+      <w:keepNext/>
+      <w:keepLines/>
+      <w:spacing w:before="40"/>
+      <w:outlineLvl w:val="1"/>
+    </w:pPr>
+    <w:rPr>
+      <w:rFonts w:asciiTheme="majorHAnsi" w:eastAsiaTheme="majorEastAsia" w:hAnsiTheme="majorHAnsi" w:cstheme="majorBidi"/>
+      <w:color w:val="2F5496" w:themeColor="accent1" w:themeShade="BF"/>
+      <w:sz w:val="26"/>
+      <w:szCs w:val="26"/>
+    </w:rPr>
+  </w:style>
+  <w:style w:type="paragraph" w:styleId="Titre3">
+    <w:name w:val="heading 3"/>
+    <w:basedOn w:val="Normal"/>
+    <w:next w:val="Normal"/>
+    <w:link w:val="Titre3Car"/>
+    <w:uiPriority w:val="9"/>
+    <w:unhideWhenUsed/>
+    <w:qFormat/>
+    <w:rsid w:val="00D41AD8"/>
+    <w:pPr>
+      <w:keepNext/>
+      <w:keepLines/>
+      <w:spacing w:before="40"/>
+      <w:outlineLvl w:val="2"/>
+    </w:pPr>
+    <w:rPr>
+      <w:rFonts w:asciiTheme="majorHAnsi" w:eastAsiaTheme="majorEastAsia" w:hAnsiTheme="majorHAnsi" w:cstheme="majorBidi"/>
+      <w:color w:val="1F3763" w:themeColor="accent1" w:themeShade="7F"/>
+    </w:rPr>
+  </w:style>
   <w:style w:type="character" w:default="1" w:styleId="Policepardfaut">
     <w:name w:val="Default Paragraph Font"/>
     <w:uiPriority w:val="1"/>
@@ -577,6 +1251,59 @@
       <w:sz w:val="32"/>
       <w:szCs w:val="32"/>
     </w:rPr>
+  </w:style>
+  <w:style w:type="character" w:customStyle="1" w:styleId="Titre2Car">
+    <w:name w:val="Titre 2 Car"/>
+    <w:basedOn w:val="Policepardfaut"/>
+    <w:link w:val="Titre2"/>
+    <w:uiPriority w:val="9"/>
+    <w:rsid w:val="00D41AD8"/>
+    <w:rPr>
+      <w:rFonts w:asciiTheme="majorHAnsi" w:eastAsiaTheme="majorEastAsia" w:hAnsiTheme="majorHAnsi" w:cstheme="majorBidi"/>
+      <w:color w:val="2F5496" w:themeColor="accent1" w:themeShade="BF"/>
+      <w:sz w:val="26"/>
+      <w:szCs w:val="26"/>
+    </w:rPr>
+  </w:style>
+  <w:style w:type="character" w:customStyle="1" w:styleId="Titre3Car">
+    <w:name w:val="Titre 3 Car"/>
+    <w:basedOn w:val="Policepardfaut"/>
+    <w:link w:val="Titre3"/>
+    <w:uiPriority w:val="9"/>
+    <w:rsid w:val="00D41AD8"/>
+    <w:rPr>
+      <w:rFonts w:asciiTheme="majorHAnsi" w:eastAsiaTheme="majorEastAsia" w:hAnsiTheme="majorHAnsi" w:cstheme="majorBidi"/>
+      <w:color w:val="1F3763" w:themeColor="accent1" w:themeShade="7F"/>
+    </w:rPr>
+  </w:style>
+  <w:style w:type="character" w:styleId="Lienhypertexte">
+    <w:name w:val="Hyperlink"/>
+    <w:basedOn w:val="Policepardfaut"/>
+    <w:uiPriority w:val="99"/>
+    <w:unhideWhenUsed/>
+    <w:rsid w:val="00E52A88"/>
+    <w:rPr>
+      <w:color w:val="0563C1" w:themeColor="hyperlink"/>
+      <w:u w:val="single"/>
+    </w:rPr>
+  </w:style>
+  <w:style w:type="character" w:styleId="Mentionnonrsolue">
+    <w:name w:val="Unresolved Mention"/>
+    <w:basedOn w:val="Policepardfaut"/>
+    <w:uiPriority w:val="99"/>
+    <w:semiHidden/>
+    <w:unhideWhenUsed/>
+    <w:rsid w:val="00E52A88"/>
+    <w:rPr>
+      <w:color w:val="605E5C"/>
+      <w:shd w:val="clear" w:color="auto" w:fill="E1DFDD"/>
+    </w:rPr>
+  </w:style>
+  <w:style w:type="paragraph" w:styleId="Sansinterligne">
+    <w:name w:val="No Spacing"/>
+    <w:uiPriority w:val="1"/>
+    <w:qFormat/>
+    <w:rsid w:val="0069729F"/>
   </w:style>
 </w:styles>
 </file>

</xml_diff>

<commit_message>
Algo retenu après tests
</commit_message>
<xml_diff>
--- a/Test JS BENCH.docx
+++ b/Test JS BENCH.docx
@@ -578,21 +578,6 @@
     </w:p>
     <w:p>
       <w:pPr>
-        <w:rPr>
-          <w:i/>
-          <w:iCs/>
-        </w:rPr>
-      </w:pPr>
-      <w:r>
-        <w:rPr>
-          <w:i/>
-          <w:iCs/>
-        </w:rPr>
-        <w:t>Pas cohérent</w:t>
-      </w:r>
-    </w:p>
-    <w:p>
-      <w:pPr>
         <w:pStyle w:val="Titre3"/>
       </w:pPr>
       <w:proofErr w:type="spellStart"/>
@@ -608,10 +593,10 @@
     <w:p>
       <w:r>
         <w:drawing>
-          <wp:inline distT="0" distB="0" distL="0" distR="0" wp14:anchorId="4CA8A6CE" wp14:editId="1A830DA5">
-            <wp:extent cx="5760720" cy="552450"/>
-            <wp:effectExtent l="0" t="0" r="5080" b="6350"/>
-            <wp:docPr id="15" name="Image 15"/>
+          <wp:inline distT="0" distB="0" distL="0" distR="0" wp14:anchorId="67925D69" wp14:editId="32BD65E6">
+            <wp:extent cx="5760720" cy="543560"/>
+            <wp:effectExtent l="0" t="0" r="5080" b="2540"/>
+            <wp:docPr id="18" name="Image 18"/>
             <wp:cNvGraphicFramePr>
               <a:graphicFrameLocks xmlns:a="http://schemas.openxmlformats.org/drawingml/2006/main" noChangeAspect="1"/>
             </wp:cNvGraphicFramePr>
@@ -631,7 +616,7 @@
                   <pic:spPr>
                     <a:xfrm>
                       <a:off x="0" y="0"/>
-                      <a:ext cx="5760720" cy="552450"/>
+                      <a:ext cx="5760720" cy="543560"/>
                     </a:xfrm>
                     <a:prstGeom prst="rect">
                       <a:avLst/>
@@ -656,10 +641,10 @@
     <w:p>
       <w:r>
         <w:drawing>
-          <wp:inline distT="0" distB="0" distL="0" distR="0" wp14:anchorId="68DD9326" wp14:editId="071A72BF">
-            <wp:extent cx="5760720" cy="552450"/>
-            <wp:effectExtent l="0" t="0" r="5080" b="6350"/>
-            <wp:docPr id="16" name="Image 16"/>
+          <wp:inline distT="0" distB="0" distL="0" distR="0" wp14:anchorId="215ED853" wp14:editId="7022288E">
+            <wp:extent cx="5760720" cy="543560"/>
+            <wp:effectExtent l="0" t="0" r="5080" b="2540"/>
+            <wp:docPr id="19" name="Image 19"/>
             <wp:cNvGraphicFramePr>
               <a:graphicFrameLocks xmlns:a="http://schemas.openxmlformats.org/drawingml/2006/main" noChangeAspect="1"/>
             </wp:cNvGraphicFramePr>
@@ -679,7 +664,7 @@
                   <pic:spPr>
                     <a:xfrm>
                       <a:off x="0" y="0"/>
-                      <a:ext cx="5760720" cy="552450"/>
+                      <a:ext cx="5760720" cy="543560"/>
                     </a:xfrm>
                     <a:prstGeom prst="rect">
                       <a:avLst/>

</xml_diff>

<commit_message>
Lisibilité jeu de données + fiche investigation
</commit_message>
<xml_diff>
--- a/Test JS BENCH.docx
+++ b/Test JS BENCH.docx
@@ -295,12 +295,11 @@
     </w:p>
     <w:p/>
     <w:p>
-      <w:r>
-        <w:t>F</w:t>
-      </w:r>
-      <w:r>
-        <w:t>or</w:t>
-      </w:r>
+      <w:proofErr w:type="spellStart"/>
+      <w:r>
+        <w:t>Filter</w:t>
+      </w:r>
+      <w:proofErr w:type="spellEnd"/>
       <w:r>
         <w:t xml:space="preserve"> (avec recherche)</w:t>
       </w:r>
@@ -308,10 +307,10 @@
     <w:p>
       <w:r>
         <w:drawing>
-          <wp:inline distT="0" distB="0" distL="0" distR="0" wp14:anchorId="2DEEF154" wp14:editId="73736054">
+          <wp:inline distT="0" distB="0" distL="0" distR="0" wp14:anchorId="7901032A" wp14:editId="076B877A">
             <wp:extent cx="5760720" cy="549275"/>
             <wp:effectExtent l="0" t="0" r="5080" b="0"/>
-            <wp:docPr id="8" name="Image 8"/>
+            <wp:docPr id="9" name="Image 9"/>
             <wp:cNvGraphicFramePr>
               <a:graphicFrameLocks xmlns:a="http://schemas.openxmlformats.org/drawingml/2006/main" noChangeAspect="1"/>
             </wp:cNvGraphicFramePr>
@@ -345,22 +344,17 @@
       </w:r>
     </w:p>
     <w:p>
-      <w:proofErr w:type="spellStart"/>
-      <w:r>
-        <w:t>Filter</w:t>
-      </w:r>
-      <w:proofErr w:type="spellEnd"/>
-      <w:r>
-        <w:t xml:space="preserve"> (avec recherche)</w:t>
+      <w:r>
+        <w:t>For (avec recherche)</w:t>
       </w:r>
     </w:p>
     <w:p>
       <w:r>
         <w:drawing>
-          <wp:inline distT="0" distB="0" distL="0" distR="0" wp14:anchorId="7901032A" wp14:editId="076B877A">
+          <wp:inline distT="0" distB="0" distL="0" distR="0" wp14:anchorId="5FBA31AA" wp14:editId="05104371">
             <wp:extent cx="5760720" cy="549275"/>
             <wp:effectExtent l="0" t="0" r="5080" b="0"/>
-            <wp:docPr id="9" name="Image 9"/>
+            <wp:docPr id="8" name="Image 8"/>
             <wp:cNvGraphicFramePr>
               <a:graphicFrameLocks xmlns:a="http://schemas.openxmlformats.org/drawingml/2006/main" noChangeAspect="1"/>
             </wp:cNvGraphicFramePr>
@@ -393,6 +387,7 @@
         </w:drawing>
       </w:r>
     </w:p>
+    <w:p/>
     <w:p>
       <w:pPr>
         <w:pStyle w:val="Titre1"/>
@@ -475,7 +470,7 @@
                     <pic:cNvPicPr/>
                   </pic:nvPicPr>
                   <pic:blipFill>
-                    <a:blip r:embed="rId9"/>
+                    <a:blip r:embed="rId8"/>
                     <a:stretch>
                       <a:fillRect/>
                     </a:stretch>
@@ -727,6 +722,107 @@
       </w:r>
     </w:p>
     <w:p/>
+    <w:p>
+      <w:pPr>
+        <w:pStyle w:val="Titre2"/>
+      </w:pPr>
+      <w:proofErr w:type="spellStart"/>
+      <w:r>
+        <w:t>JSBench</w:t>
+      </w:r>
+      <w:proofErr w:type="spellEnd"/>
+    </w:p>
+    <w:p>
+      <w:hyperlink r:id="rId16" w:history="1">
+        <w:r>
+          <w:rPr>
+            <w:rStyle w:val="Lienhypertexte"/>
+          </w:rPr>
+          <w:t>https://jsben.ch/0BqsI</w:t>
+        </w:r>
+      </w:hyperlink>
+    </w:p>
+    <w:p/>
+    <w:p/>
+    <w:p>
+      <w:r>
+        <w:drawing>
+          <wp:inline distT="0" distB="0" distL="0" distR="0" wp14:anchorId="7895240D" wp14:editId="2D3DD7C1">
+            <wp:extent cx="5760720" cy="5105400"/>
+            <wp:effectExtent l="0" t="0" r="5080" b="0"/>
+            <wp:docPr id="20" name="Image 20"/>
+            <wp:cNvGraphicFramePr>
+              <a:graphicFrameLocks xmlns:a="http://schemas.openxmlformats.org/drawingml/2006/main" noChangeAspect="1"/>
+            </wp:cNvGraphicFramePr>
+            <a:graphic xmlns:a="http://schemas.openxmlformats.org/drawingml/2006/main">
+              <a:graphicData uri="http://schemas.openxmlformats.org/drawingml/2006/picture">
+                <pic:pic xmlns:pic="http://schemas.openxmlformats.org/drawingml/2006/picture">
+                  <pic:nvPicPr>
+                    <pic:cNvPr id="1" name=""/>
+                    <pic:cNvPicPr/>
+                  </pic:nvPicPr>
+                  <pic:blipFill>
+                    <a:blip r:embed="rId17"/>
+                    <a:stretch>
+                      <a:fillRect/>
+                    </a:stretch>
+                  </pic:blipFill>
+                  <pic:spPr>
+                    <a:xfrm>
+                      <a:off x="0" y="0"/>
+                      <a:ext cx="5760720" cy="5105400"/>
+                    </a:xfrm>
+                    <a:prstGeom prst="rect">
+                      <a:avLst/>
+                    </a:prstGeom>
+                  </pic:spPr>
+                </pic:pic>
+              </a:graphicData>
+            </a:graphic>
+          </wp:inline>
+        </w:drawing>
+      </w:r>
+    </w:p>
+    <w:p/>
+    <w:p>
+      <w:r>
+        <w:drawing>
+          <wp:inline distT="0" distB="0" distL="0" distR="0" wp14:anchorId="2F4B5F59" wp14:editId="76C35543">
+            <wp:extent cx="5760720" cy="2132965"/>
+            <wp:effectExtent l="0" t="0" r="5080" b="635"/>
+            <wp:docPr id="21" name="Image 21"/>
+            <wp:cNvGraphicFramePr>
+              <a:graphicFrameLocks xmlns:a="http://schemas.openxmlformats.org/drawingml/2006/main" noChangeAspect="1"/>
+            </wp:cNvGraphicFramePr>
+            <a:graphic xmlns:a="http://schemas.openxmlformats.org/drawingml/2006/main">
+              <a:graphicData uri="http://schemas.openxmlformats.org/drawingml/2006/picture">
+                <pic:pic xmlns:pic="http://schemas.openxmlformats.org/drawingml/2006/picture">
+                  <pic:nvPicPr>
+                    <pic:cNvPr id="1" name=""/>
+                    <pic:cNvPicPr/>
+                  </pic:nvPicPr>
+                  <pic:blipFill>
+                    <a:blip r:embed="rId18"/>
+                    <a:stretch>
+                      <a:fillRect/>
+                    </a:stretch>
+                  </pic:blipFill>
+                  <pic:spPr>
+                    <a:xfrm>
+                      <a:off x="0" y="0"/>
+                      <a:ext cx="5760720" cy="2132965"/>
+                    </a:xfrm>
+                    <a:prstGeom prst="rect">
+                      <a:avLst/>
+                    </a:prstGeom>
+                  </pic:spPr>
+                </pic:pic>
+              </a:graphicData>
+            </a:graphic>
+          </wp:inline>
+        </w:drawing>
+      </w:r>
+    </w:p>
     <w:p/>
     <w:p/>
     <w:sectPr>

</xml_diff>